<commit_message>
memoria y cambios menores
</commit_message>
<xml_diff>
--- a/Memoria/Memoria WPF.docx
+++ b/Memoria/Memoria WPF.docx
@@ -11,8 +11,6 @@
           <w:szCs w:val="56"/>
         </w:rPr>
       </w:pPr>
-      <w:bookmarkStart w:id="0" w:name="_GoBack"/>
-      <w:bookmarkEnd w:id="0"/>
     </w:p>
     <w:p>
       <w:pPr>
@@ -472,16 +470,16 @@
           <w:noProof/>
         </w:rPr>
         <w:drawing>
-          <wp:anchor distT="0" distB="0" distL="114300" distR="114300" simplePos="0" relativeHeight="251659264" behindDoc="1" locked="0" layoutInCell="1" allowOverlap="1" wp14:anchorId="42824AE4" wp14:editId="1E03B4EC">
+          <wp:anchor distT="0" distB="0" distL="114300" distR="114300" simplePos="0" relativeHeight="251659264" behindDoc="1" locked="0" layoutInCell="1" allowOverlap="1" wp14:anchorId="42824AE4" wp14:editId="46C42EBD">
             <wp:simplePos x="0" y="0"/>
             <wp:positionH relativeFrom="margin">
-              <wp:align>center</wp:align>
+              <wp:posOffset>1162133</wp:posOffset>
             </wp:positionH>
             <wp:positionV relativeFrom="paragraph">
-              <wp:posOffset>629645</wp:posOffset>
+              <wp:posOffset>627104</wp:posOffset>
             </wp:positionV>
-            <wp:extent cx="3072809" cy="1800065"/>
-            <wp:effectExtent l="0" t="0" r="0" b="0"/>
+            <wp:extent cx="2639833" cy="1546426"/>
+            <wp:effectExtent l="0" t="0" r="8255" b="0"/>
             <wp:wrapNone/>
             <wp:docPr id="4" name="Imagen 4"/>
             <wp:cNvGraphicFramePr>
@@ -512,7 +510,7 @@
                   <pic:spPr bwMode="auto">
                     <a:xfrm>
                       <a:off x="0" y="0"/>
-                      <a:ext cx="3072809" cy="1800065"/>
+                      <a:ext cx="2701519" cy="1582562"/>
                     </a:xfrm>
                     <a:prstGeom prst="rect">
                       <a:avLst/>
@@ -576,12 +574,6 @@
         <w:jc w:val="center"/>
       </w:pPr>
     </w:p>
-    <w:p>
-      <w:pPr>
-        <w:jc w:val="center"/>
-      </w:pPr>
-    </w:p>
-    <w:p/>
     <w:p/>
     <w:p>
       <w:pPr>
@@ -630,26 +622,17 @@
         <w:jc w:val="both"/>
       </w:pPr>
       <w:r>
-        <w:t>Por último, el botón 3 se utilizará para importar un proyecto “.maclab”, lo cual ocasionará el borrado del progreso actual.</w:t>
-      </w:r>
-    </w:p>
-    <w:p>
-      <w:pPr>
-        <w:pStyle w:val="Prrafodelista"/>
-        <w:jc w:val="both"/>
-      </w:pPr>
-      <w:r>
         <w:rPr>
           <w:noProof/>
         </w:rPr>
         <w:drawing>
-          <wp:anchor distT="0" distB="0" distL="114300" distR="114300" simplePos="0" relativeHeight="251660288" behindDoc="1" locked="0" layoutInCell="1" allowOverlap="1" wp14:anchorId="472EA136" wp14:editId="6848A994">
+          <wp:anchor distT="0" distB="0" distL="114300" distR="114300" simplePos="0" relativeHeight="251660288" behindDoc="1" locked="0" layoutInCell="1" allowOverlap="1" wp14:anchorId="472EA136" wp14:editId="73892C6A">
             <wp:simplePos x="0" y="0"/>
-            <wp:positionH relativeFrom="column">
-              <wp:posOffset>3833660</wp:posOffset>
+            <wp:positionH relativeFrom="margin">
+              <wp:posOffset>3841750</wp:posOffset>
             </wp:positionH>
             <wp:positionV relativeFrom="paragraph">
-              <wp:posOffset>42793</wp:posOffset>
+              <wp:posOffset>307202</wp:posOffset>
             </wp:positionV>
             <wp:extent cx="1375410" cy="1585595"/>
             <wp:effectExtent l="0" t="0" r="0" b="0"/>
@@ -705,6 +688,9 @@
           </wp:anchor>
         </w:drawing>
       </w:r>
+      <w:r>
+        <w:t>Por último, el botón 3 se utilizará para importar un proyecto “.maclab”, lo cual ocasionará el borrado del progreso actual.</w:t>
+      </w:r>
     </w:p>
     <w:p>
       <w:pPr>
@@ -747,38 +733,38 @@
         <w:rPr>
           <w:b/>
         </w:rPr>
+        <w:t>Añadir grafica</w:t>
+      </w:r>
+    </w:p>
+    <w:p>
+      <w:pPr>
+        <w:jc w:val="both"/>
+      </w:pPr>
+      <w:r>
+        <w:t xml:space="preserve">En la ventana de definición de la representación hay dos </w:t>
+      </w:r>
+      <w:r>
+        <w:t>pestañas</w:t>
+      </w:r>
+      <w:r>
+        <w:t>:</w:t>
+      </w:r>
+      <w:r>
+        <w:t xml:space="preserve"> “Lista de funciones” y “</w:t>
+      </w:r>
+      <w:r>
+        <w:t>Definición</w:t>
+      </w:r>
+      <w:r>
+        <w:t xml:space="preserve"> de gráfica”.</w:t>
+      </w:r>
+    </w:p>
+    <w:p>
+      <w:pPr>
+        <w:jc w:val="both"/>
+      </w:pPr>
+      <w:r>
         <w:lastRenderedPageBreak/>
-        <w:t>Añadir grafica</w:t>
-      </w:r>
-    </w:p>
-    <w:p>
-      <w:pPr>
-        <w:jc w:val="both"/>
-      </w:pPr>
-      <w:r>
-        <w:t xml:space="preserve">En la ventana de definición de la representación hay dos </w:t>
-      </w:r>
-      <w:r>
-        <w:t>pestañas</w:t>
-      </w:r>
-      <w:r>
-        <w:t>:</w:t>
-      </w:r>
-      <w:r>
-        <w:t xml:space="preserve"> “Lista de funciones” y “</w:t>
-      </w:r>
-      <w:r>
-        <w:t>Definición</w:t>
-      </w:r>
-      <w:r>
-        <w:t xml:space="preserve"> de gráfica”.</w:t>
-      </w:r>
-    </w:p>
-    <w:p>
-      <w:pPr>
-        <w:jc w:val="both"/>
-      </w:pPr>
-      <w:r>
         <w:t>La pestaña “Definición de grafica”, presentada en la imagen inferior, será utilizada para añadir graficas a la representación:</w:t>
       </w:r>
     </w:p>
@@ -959,115 +945,13 @@
           <w:noProof/>
         </w:rPr>
         <w:drawing>
-          <wp:anchor distT="0" distB="0" distL="114300" distR="114300" simplePos="0" relativeHeight="251661312" behindDoc="1" locked="0" layoutInCell="1" allowOverlap="1" wp14:anchorId="7DDFB4B4" wp14:editId="523A6DD6">
+          <wp:anchor distT="0" distB="0" distL="114300" distR="114300" simplePos="0" relativeHeight="251662336" behindDoc="1" locked="0" layoutInCell="1" allowOverlap="1" wp14:anchorId="1F6A3A08" wp14:editId="012C7F5D">
             <wp:simplePos x="0" y="0"/>
             <wp:positionH relativeFrom="margin">
-              <wp:posOffset>-7013</wp:posOffset>
+              <wp:posOffset>175094</wp:posOffset>
             </wp:positionH>
             <wp:positionV relativeFrom="paragraph">
-              <wp:posOffset>5356</wp:posOffset>
-            </wp:positionV>
-            <wp:extent cx="5391150" cy="1757045"/>
-            <wp:effectExtent l="0" t="0" r="0" b="0"/>
-            <wp:wrapNone/>
-            <wp:docPr id="7" name="Imagen 7"/>
-            <wp:cNvGraphicFramePr>
-              <a:graphicFrameLocks xmlns:a="http://schemas.openxmlformats.org/drawingml/2006/main" noChangeAspect="1"/>
-            </wp:cNvGraphicFramePr>
-            <a:graphic xmlns:a="http://schemas.openxmlformats.org/drawingml/2006/main">
-              <a:graphicData uri="http://schemas.openxmlformats.org/drawingml/2006/picture">
-                <pic:pic xmlns:pic="http://schemas.openxmlformats.org/drawingml/2006/picture">
-                  <pic:nvPicPr>
-                    <pic:cNvPr id="0" name="Picture 6"/>
-                    <pic:cNvPicPr>
-                      <a:picLocks noChangeAspect="1" noChangeArrowheads="1"/>
-                    </pic:cNvPicPr>
-                  </pic:nvPicPr>
-                  <pic:blipFill>
-                    <a:blip r:embed="rId11" cstate="print">
-                      <a:extLst>
-                        <a:ext uri="{28A0092B-C50C-407E-A947-70E740481C1C}">
-                          <a14:useLocalDpi xmlns:a14="http://schemas.microsoft.com/office/drawing/2010/main" val="0"/>
-                        </a:ext>
-                      </a:extLst>
-                    </a:blip>
-                    <a:srcRect/>
-                    <a:stretch>
-                      <a:fillRect/>
-                    </a:stretch>
-                  </pic:blipFill>
-                  <pic:spPr bwMode="auto">
-                    <a:xfrm>
-                      <a:off x="0" y="0"/>
-                      <a:ext cx="5391150" cy="1757045"/>
-                    </a:xfrm>
-                    <a:prstGeom prst="rect">
-                      <a:avLst/>
-                    </a:prstGeom>
-                    <a:noFill/>
-                    <a:ln>
-                      <a:noFill/>
-                    </a:ln>
-                  </pic:spPr>
-                </pic:pic>
-              </a:graphicData>
-            </a:graphic>
-          </wp:anchor>
-        </w:drawing>
-      </w:r>
-    </w:p>
-    <w:p>
-      <w:pPr>
-        <w:jc w:val="both"/>
-      </w:pPr>
-    </w:p>
-    <w:p>
-      <w:pPr>
-        <w:jc w:val="both"/>
-      </w:pPr>
-    </w:p>
-    <w:p>
-      <w:pPr>
-        <w:jc w:val="both"/>
-      </w:pPr>
-    </w:p>
-    <w:p>
-      <w:pPr>
-        <w:jc w:val="both"/>
-      </w:pPr>
-    </w:p>
-    <w:p>
-      <w:pPr>
-        <w:jc w:val="both"/>
-      </w:pPr>
-    </w:p>
-    <w:p>
-      <w:pPr>
-        <w:jc w:val="both"/>
-      </w:pPr>
-    </w:p>
-    <w:p>
-      <w:pPr>
-        <w:jc w:val="both"/>
-      </w:pPr>
-    </w:p>
-    <w:p>
-      <w:pPr>
-        <w:jc w:val="both"/>
-      </w:pPr>
-      <w:r>
-        <w:rPr>
-          <w:noProof/>
-        </w:rPr>
-        <w:lastRenderedPageBreak/>
-        <w:drawing>
-          <wp:anchor distT="0" distB="0" distL="114300" distR="114300" simplePos="0" relativeHeight="251662336" behindDoc="1" locked="0" layoutInCell="1" allowOverlap="1" wp14:anchorId="1F6A3A08" wp14:editId="2AA2E0F3">
-            <wp:simplePos x="0" y="0"/>
-            <wp:positionH relativeFrom="margin">
-              <wp:align>right</wp:align>
-            </wp:positionH>
-            <wp:positionV relativeFrom="paragraph">
-              <wp:posOffset>392817</wp:posOffset>
+              <wp:posOffset>30204</wp:posOffset>
             </wp:positionV>
             <wp:extent cx="5400040" cy="1746250"/>
             <wp:effectExtent l="0" t="0" r="0" b="6350"/>
@@ -1084,7 +968,7 @@
                     <pic:cNvPicPr/>
                   </pic:nvPicPr>
                   <pic:blipFill>
-                    <a:blip r:embed="rId12" cstate="print">
+                    <a:blip r:embed="rId11" cstate="print">
                       <a:extLst>
                         <a:ext uri="{28A0092B-C50C-407E-A947-70E740481C1C}">
                           <a14:useLocalDpi xmlns:a14="http://schemas.microsoft.com/office/drawing/2010/main" val="0"/>
@@ -1110,9 +994,6 @@
           </wp:anchor>
         </w:drawing>
       </w:r>
-      <w:r>
-        <w:t>En esta ventana se muestra un menú contextual en el cual , como se aprecia en la imagen inferior:</w:t>
-      </w:r>
     </w:p>
     <w:p>
       <w:pPr>
@@ -1148,6 +1029,15 @@
       <w:pPr>
         <w:jc w:val="both"/>
       </w:pPr>
+      <w:r>
+        <w:t xml:space="preserve">En esta ventana se muestra un menú contextual en el cual , como se aprecia en la imagen </w:t>
+      </w:r>
+      <w:r>
+        <w:t>superior</w:t>
+      </w:r>
+      <w:r>
+        <w:t>:</w:t>
+      </w:r>
     </w:p>
     <w:p>
       <w:pPr>
@@ -1185,6 +1075,7 @@
         <w:jc w:val="both"/>
       </w:pPr>
       <w:r>
+        <w:lastRenderedPageBreak/>
         <w:t xml:space="preserve">Editar expresión: Si se realiza clic sobre una función, nos desplegara la ventana que se muestra en la imagen inferior, con la cual se podrán editar los aspectos relacionados con la expresión que define la grafica </w:t>
       </w:r>
       <w:r>
@@ -1231,7 +1122,7 @@
                     </pic:cNvPicPr>
                   </pic:nvPicPr>
                   <pic:blipFill>
-                    <a:blip r:embed="rId13">
+                    <a:blip r:embed="rId12">
                       <a:extLst>
                         <a:ext uri="{28A0092B-C50C-407E-A947-70E740481C1C}">
                           <a14:useLocalDpi xmlns:a14="http://schemas.microsoft.com/office/drawing/2010/main" val="0"/>
@@ -1332,17 +1223,61 @@
         <w:jc w:val="both"/>
       </w:pPr>
       <w:r>
+        <w:t xml:space="preserve">En el panel de </w:t>
+      </w:r>
+      <w:r>
+        <w:t>representación</w:t>
+      </w:r>
+      <w:r>
+        <w:t xml:space="preserve"> según se pasa el cursor por encima, en la esquina inferior izquierda aparece una etiqueta con la posición en la que se encuentra el cursor y unos ejes </w:t>
+      </w:r>
+      <w:r>
+        <w:t>centrados en la posición de este.</w:t>
+      </w:r>
+    </w:p>
+    <w:p>
+      <w:pPr>
+        <w:jc w:val="both"/>
+      </w:pPr>
+      <w:r>
+        <w:t>También hay</w:t>
+      </w:r>
+      <w:r>
+        <w:t xml:space="preserve"> un menú contextual en esta ventana, con la única opción de exportar imagen; con la cual se nos permitirá exportar la representación actual como una imagen png.</w:t>
+      </w:r>
+    </w:p>
+    <w:p>
+      <w:pPr>
+        <w:jc w:val="both"/>
+        <w:rPr>
+          <w:u w:val="single"/>
+        </w:rPr>
+      </w:pPr>
+      <w:r>
+        <w:t xml:space="preserve">Por </w:t>
+      </w:r>
+      <w:proofErr w:type="gramStart"/>
+      <w:r>
+        <w:t>último</w:t>
+      </w:r>
+      <w:proofErr w:type="gramEnd"/>
+      <w:r>
+        <w:t xml:space="preserve"> cabe destacar, que podremos hacer zoom mediante la ruleta del ratón, permitiéndonos ir desde un 10% hasta un 500%;</w:t>
+      </w:r>
+    </w:p>
+    <w:p>
+      <w:r>
         <w:rPr>
           <w:noProof/>
         </w:rPr>
         <w:drawing>
-          <wp:anchor distT="0" distB="0" distL="114300" distR="114300" simplePos="0" relativeHeight="251664384" behindDoc="1" locked="0" layoutInCell="1" allowOverlap="1" wp14:anchorId="6B93BD96" wp14:editId="26A22C85">
+          <wp:anchor distT="0" distB="0" distL="114300" distR="114300" simplePos="0" relativeHeight="251664384" behindDoc="1" locked="0" layoutInCell="1" allowOverlap="1" wp14:anchorId="6B93BD96" wp14:editId="41B80950">
             <wp:simplePos x="0" y="0"/>
             <wp:positionH relativeFrom="margin">
-              <wp:posOffset>2362476</wp:posOffset>
+              <wp:align>center</wp:align>
             </wp:positionH>
             <wp:positionV relativeFrom="paragraph">
-              <wp:posOffset>6433</wp:posOffset>
+              <wp:posOffset>11347</wp:posOffset>
             </wp:positionV>
             <wp:extent cx="3657600" cy="2107077"/>
             <wp:effectExtent l="0" t="0" r="0" b="7620"/>
@@ -1367,7 +1302,7 @@
                     <pic:cNvPicPr/>
                   </pic:nvPicPr>
                   <pic:blipFill>
-                    <a:blip r:embed="rId14">
+                    <a:blip r:embed="rId13">
                       <a:extLst>
                         <a:ext uri="{28A0092B-C50C-407E-A947-70E740481C1C}">
                           <a14:useLocalDpi xmlns:a14="http://schemas.microsoft.com/office/drawing/2010/main" val="0"/>
@@ -1400,28 +1335,6 @@
         </w:drawing>
       </w:r>
       <w:r>
-        <w:t xml:space="preserve">En el panel de </w:t>
-      </w:r>
-      <w:r>
-        <w:t>representación</w:t>
-      </w:r>
-      <w:r>
-        <w:t xml:space="preserve"> según se pasa el cursor por encima, en la esquina inferior izquierda aparece una etiqueta con la posición en la que se encuentra el cursor y unos ejes </w:t>
-      </w:r>
-      <w:r>
-        <w:t>centrados en la posición de este.</w:t>
-      </w:r>
-    </w:p>
-    <w:p>
-      <w:pPr>
-        <w:jc w:val="both"/>
-      </w:pPr>
-      <w:r>
-        <w:t>Por último, cabe destacar la presencia de un menú contextual en esta ventana, con la única opción de exportar imagen; con la cual se nos permitirá exportar la representación actual como una imagen png.</w:t>
-      </w:r>
-    </w:p>
-    <w:p>
-      <w:r>
         <w:br w:type="page"/>
       </w:r>
     </w:p>
@@ -1551,13 +1464,8 @@
         </w:numPr>
         <w:spacing w:after="0"/>
       </w:pPr>
-      <w:proofErr w:type="spellStart"/>
-      <w:r>
-        <w:t>Model</w:t>
-      </w:r>
-      <w:proofErr w:type="spellEnd"/>
-      <w:r>
-        <w:t>: aquí se encuentran a su vez 3 elementos:</w:t>
+      <w:r>
+        <w:t>Model: aquí se encuentran a su vez 3 elementos:</w:t>
       </w:r>
     </w:p>
     <w:p>
@@ -1569,13 +1477,8 @@
         </w:numPr>
         <w:spacing w:after="0"/>
       </w:pPr>
-      <w:proofErr w:type="spellStart"/>
-      <w:r>
-        <w:t>IObservableModel</w:t>
-      </w:r>
-      <w:proofErr w:type="spellEnd"/>
-      <w:r>
-        <w:t xml:space="preserve">: Es una interfaz con tipos parametrizados que define un modelo basado en gestión de </w:t>
+      <w:r>
+        <w:t xml:space="preserve">IObservableModel: Es una interfaz con tipos parametrizados que define un modelo basado en gestión de </w:t>
       </w:r>
       <w:proofErr w:type="spellStart"/>
       <w:r>
@@ -1660,11 +1563,9 @@
       <w:r>
         <w:t>“</w:t>
       </w:r>
-      <w:proofErr w:type="spellStart"/>
       <w:r>
         <w:t>IObservableModel</w:t>
       </w:r>
-      <w:proofErr w:type="spellEnd"/>
       <w:r>
         <w:t>“</w:t>
       </w:r>
@@ -1692,11 +1593,9 @@
       <w:r>
         <w:t>“</w:t>
       </w:r>
-      <w:proofErr w:type="spellStart"/>
       <w:r>
         <w:t>IObservableModel</w:t>
       </w:r>
-      <w:proofErr w:type="spellEnd"/>
       <w:r>
         <w:t>“</w:t>
       </w:r>
@@ -1725,7 +1624,13 @@
       </w:r>
       <w:proofErr w:type="spellEnd"/>
       <w:r>
-        <w:t>() y Clone().</w:t>
+        <w:t>() y Clone()</w:t>
+      </w:r>
+      <w:r>
+        <w:t xml:space="preserve"> (este último heredado de ICloneable)</w:t>
+      </w:r>
+      <w:r>
+        <w:t>.</w:t>
       </w:r>
     </w:p>
     <w:p>
@@ -1737,13 +1642,8 @@
         </w:numPr>
         <w:spacing w:after="0"/>
       </w:pPr>
-      <w:proofErr w:type="spellStart"/>
-      <w:r>
-        <w:t>ViewModel</w:t>
-      </w:r>
-      <w:proofErr w:type="spellEnd"/>
-      <w:r>
-        <w:t>: en este paquete se implementa el modelo de la vista, para lo cual se han utilizado 3 elementos:</w:t>
+      <w:r>
+        <w:t>ViewModel: en este paquete se implementa el modelo de la vista, para lo cual se han utilizado 3 elementos:</w:t>
       </w:r>
     </w:p>
     <w:p>
@@ -1755,13 +1655,8 @@
         </w:numPr>
         <w:spacing w:after="0"/>
       </w:pPr>
-      <w:proofErr w:type="spellStart"/>
-      <w:r>
-        <w:t>IViewModel</w:t>
-      </w:r>
-      <w:proofErr w:type="spellEnd"/>
-      <w:r>
-        <w:t>: Es una interfaz</w:t>
+      <w:r>
+        <w:t>IViewModel: Es una interfaz</w:t>
       </w:r>
       <w:r>
         <w:t xml:space="preserve"> </w:t>
@@ -1781,11 +1676,9 @@
       <w:r>
         <w:t>“</w:t>
       </w:r>
-      <w:proofErr w:type="spellStart"/>
       <w:r>
         <w:t>IObservableModel</w:t>
       </w:r>
-      <w:proofErr w:type="spellEnd"/>
       <w:r>
         <w:t>“</w:t>
       </w:r>
@@ -1846,11 +1739,9 @@
       <w:r>
         <w:t>“</w:t>
       </w:r>
-      <w:proofErr w:type="spellStart"/>
       <w:r>
         <w:t>IObservableModel</w:t>
       </w:r>
-      <w:proofErr w:type="spellEnd"/>
       <w:r>
         <w:t>“</w:t>
       </w:r>
@@ -1919,22 +1810,15 @@
         </w:numPr>
         <w:spacing w:after="0"/>
       </w:pPr>
-      <w:proofErr w:type="spellStart"/>
-      <w:r>
-        <w:t>IViewModelImpl</w:t>
-      </w:r>
-      <w:proofErr w:type="spellEnd"/>
-      <w:r>
-        <w:t xml:space="preserve">: Implementa la interfaz </w:t>
+      <w:r>
+        <w:t xml:space="preserve">IViewModelImpl: Implementa la interfaz </w:t>
       </w:r>
       <w:r>
         <w:t>“</w:t>
       </w:r>
-      <w:proofErr w:type="spellStart"/>
       <w:r>
         <w:t>IViewModel</w:t>
       </w:r>
-      <w:proofErr w:type="spellEnd"/>
       <w:r>
         <w:t>“</w:t>
       </w:r>
@@ -1965,22 +1849,15 @@
         </w:numPr>
         <w:spacing w:after="0"/>
       </w:pPr>
-      <w:proofErr w:type="spellStart"/>
-      <w:r>
-        <w:t>FunctionViewModelImpl</w:t>
-      </w:r>
-      <w:proofErr w:type="spellEnd"/>
-      <w:r>
-        <w:t xml:space="preserve">: Es un </w:t>
+      <w:r>
+        <w:t xml:space="preserve">FunctionViewModelImpl: Es un </w:t>
       </w:r>
       <w:r>
         <w:t>“</w:t>
       </w:r>
-      <w:proofErr w:type="spellStart"/>
       <w:r>
         <w:t>IViewModelImpl</w:t>
       </w:r>
-      <w:proofErr w:type="spellEnd"/>
       <w:r>
         <w:t>“</w:t>
       </w:r>
@@ -2041,8 +1918,13 @@
         </w:numPr>
         <w:spacing w:after="0"/>
       </w:pPr>
-      <w:r>
-        <w:t xml:space="preserve">POJO: Aquí se encuentran los objetos planos, en este caso, únicamente la clase </w:t>
+      <w:proofErr w:type="spellStart"/>
+      <w:r>
+        <w:t>Bean</w:t>
+      </w:r>
+      <w:proofErr w:type="spellEnd"/>
+      <w:r>
+        <w:t xml:space="preserve">: Aquí se encuentran los objetos planos, en este caso, únicamente la clase </w:t>
       </w:r>
       <w:r>
         <w:t>“</w:t>
@@ -2106,13 +1988,7 @@
         <w:spacing w:after="0"/>
       </w:pPr>
       <w:r>
-        <w:t xml:space="preserve">Están presentes en el varias etiquetas </w:t>
-      </w:r>
-      <w:r>
-        <w:t>“</w:t>
-      </w:r>
-      <w:r>
-        <w:t xml:space="preserve"> [</w:t>
+        <w:t>Están presentes en el varias etiquetas “ [</w:t>
       </w:r>
       <w:proofErr w:type="spellStart"/>
       <w:r>
@@ -2126,16 +2002,7 @@
         <w:t xml:space="preserve"> </w:t>
       </w:r>
       <w:r>
-        <w:t>“</w:t>
-      </w:r>
-      <w:r>
-        <w:t xml:space="preserve"> y </w:t>
-      </w:r>
-      <w:r>
-        <w:t>“</w:t>
-      </w:r>
-      <w:r>
-        <w:t xml:space="preserve"> [</w:t>
+        <w:t>“ y “ [</w:t>
       </w:r>
       <w:proofErr w:type="spellStart"/>
       <w:r>
@@ -2149,10 +2016,7 @@
         <w:t xml:space="preserve"> </w:t>
       </w:r>
       <w:r>
-        <w:t>“</w:t>
-      </w:r>
-      <w:r>
-        <w:t xml:space="preserve"> que son para indicarle a la biblioteca Json.Net como serializar y deserializar el objeto.</w:t>
+        <w:t>“ que son para indicarle a la biblioteca Json.Net como serializar y deserializar el objeto.</w:t>
       </w:r>
     </w:p>
     <w:p>
@@ -2165,10 +2029,7 @@
         <w:spacing w:after="0"/>
       </w:pPr>
       <w:r>
-        <w:t xml:space="preserve">Implementa la interfaz </w:t>
-      </w:r>
-      <w:r>
-        <w:t>“</w:t>
+        <w:t>Implementa la interfaz “</w:t>
       </w:r>
       <w:proofErr w:type="spellStart"/>
       <w:r>
@@ -2176,13 +2037,7 @@
       </w:r>
       <w:proofErr w:type="spellEnd"/>
       <w:r>
-        <w:t>“</w:t>
-      </w:r>
-      <w:r>
-        <w:t xml:space="preserve"> de la que hemos hablado antes por lo que presenta los métodos </w:t>
-      </w:r>
-      <w:r>
-        <w:t>“</w:t>
+        <w:t>“ de la que hemos hablado antes por lo que presenta los métodos “</w:t>
       </w:r>
       <w:proofErr w:type="spellStart"/>
       <w:r>
@@ -2190,16 +2045,7 @@
       </w:r>
       <w:proofErr w:type="spellEnd"/>
       <w:r>
-        <w:t>()</w:t>
-      </w:r>
-      <w:r>
-        <w:t>“</w:t>
-      </w:r>
-      <w:r>
-        <w:t xml:space="preserve">, </w:t>
-      </w:r>
-      <w:r>
-        <w:t>“</w:t>
+        <w:t>()“, “</w:t>
       </w:r>
       <w:proofErr w:type="spellStart"/>
       <w:r>
@@ -2207,25 +2053,7 @@
       </w:r>
       <w:proofErr w:type="spellEnd"/>
       <w:r>
-        <w:t>()</w:t>
-      </w:r>
-      <w:r>
-        <w:t>“</w:t>
-      </w:r>
-      <w:r>
-        <w:t xml:space="preserve"> y </w:t>
-      </w:r>
-      <w:r>
-        <w:t>“</w:t>
-      </w:r>
-      <w:r>
-        <w:t>Clone()</w:t>
-      </w:r>
-      <w:r>
-        <w:t>“</w:t>
-      </w:r>
-      <w:r>
-        <w:t>.</w:t>
+        <w:t>()“ y “Clone()“.</w:t>
       </w:r>
     </w:p>
     <w:p>
@@ -2238,164 +2066,849 @@
         <w:spacing w:after="0"/>
       </w:pPr>
       <w:r>
-        <w:t xml:space="preserve">Implementa la interfaz </w:t>
-      </w:r>
+        <w:t>Implementa la interfaz “</w:t>
+      </w:r>
+      <w:proofErr w:type="spellStart"/>
+      <w:r>
+        <w:t>INotifyPropertyChanged</w:t>
+      </w:r>
+      <w:proofErr w:type="spellEnd"/>
+      <w:r>
+        <w:t>“, luego por cada propiedad que se desea enlazar ( todas menos ID), se tiene otra propiedad llamada “</w:t>
+      </w:r>
+      <w:proofErr w:type="spellStart"/>
+      <w:r>
+        <w:t>NombrePropiedadProperty</w:t>
+      </w:r>
+      <w:proofErr w:type="spellEnd"/>
+      <w:r>
+        <w:t>”. Además, tiene la función “</w:t>
+      </w:r>
+      <w:proofErr w:type="spellStart"/>
+      <w:r>
+        <w:t>OnPropertyChanged</w:t>
+      </w:r>
+      <w:proofErr w:type="spellEnd"/>
+      <w:r>
+        <w:t xml:space="preserve"> “ para cumplir con las normas de estilo de los eventos.</w:t>
+      </w:r>
+    </w:p>
+    <w:p>
+      <w:pPr>
+        <w:spacing w:after="0"/>
+        <w:rPr>
+          <w:b/>
+        </w:rPr>
+      </w:pPr>
+      <w:r>
+        <w:rPr>
+          <w:b/>
+        </w:rPr>
+        <w:t>Funcionalidad</w:t>
+      </w:r>
+    </w:p>
+    <w:p>
+      <w:pPr>
+        <w:spacing w:after="0"/>
+      </w:pPr>
+      <w:r>
+        <w:t xml:space="preserve">Se encuentra en el paquete </w:t>
+      </w:r>
+      <w:bookmarkStart w:id="0" w:name="_Hlk527926569"/>
       <w:r>
         <w:t>“</w:t>
       </w:r>
-      <w:proofErr w:type="spellStart"/>
-      <w:r>
-        <w:t>INotifyPropertyChanged</w:t>
-      </w:r>
-      <w:proofErr w:type="spellEnd"/>
-      <w:r>
-        <w:t>“</w:t>
-      </w:r>
-      <w:r>
-        <w:t>, luego por cada propiedad que se desea enlazar ( todas menos ID), se tiene otra propiedad llamada “</w:t>
-      </w:r>
-      <w:proofErr w:type="spellStart"/>
-      <w:r>
-        <w:t>NombrePropiedadProperty</w:t>
-      </w:r>
-      <w:proofErr w:type="spellEnd"/>
-      <w:r>
-        <w:t xml:space="preserve">”. Además, tiene la función </w:t>
-      </w:r>
-      <w:r>
-        <w:t>“</w:t>
-      </w:r>
-      <w:proofErr w:type="spellStart"/>
-      <w:r>
-        <w:t>OnPropertyChanged</w:t>
+      <w:bookmarkEnd w:id="0"/>
+      <w:proofErr w:type="spellStart"/>
+      <w:r>
+        <w:t>services</w:t>
+      </w:r>
+      <w:proofErr w:type="spellEnd"/>
+      <w:r>
+        <w:t>”</w:t>
+      </w:r>
+      <w:r>
+        <w:t>.</w:t>
+      </w:r>
+    </w:p>
+    <w:p>
+      <w:pPr>
+        <w:spacing w:after="0"/>
+      </w:pPr>
+      <w:r>
+        <w:t>Aquí están presentes 3 subpaquetes:</w:t>
+      </w:r>
+    </w:p>
+    <w:p>
+      <w:pPr>
+        <w:pStyle w:val="Prrafodelista"/>
+        <w:numPr>
+          <w:ilvl w:val="0"/>
+          <w:numId w:val="4"/>
+        </w:numPr>
+        <w:spacing w:after="0"/>
+      </w:pPr>
+      <w:proofErr w:type="spellStart"/>
+      <w:r>
+        <w:t>calculator</w:t>
+      </w:r>
+      <w:proofErr w:type="spellEnd"/>
+      <w:r>
+        <w:t>:</w:t>
+      </w:r>
+      <w:r>
+        <w:t xml:space="preserve"> en este paquete se encuentra implementado un mecanismo que elabore para poder hacer un tratamiento genérico del cálculo de las funciones.</w:t>
+      </w:r>
+    </w:p>
+    <w:p>
+      <w:pPr>
+        <w:pStyle w:val="Prrafodelista"/>
+        <w:spacing w:after="0"/>
+      </w:pPr>
+    </w:p>
+    <w:p>
+      <w:pPr>
+        <w:pStyle w:val="Prrafodelista"/>
+        <w:spacing w:after="0"/>
+      </w:pPr>
+      <w:r>
+        <w:t xml:space="preserve">Por una parte, está la clase </w:t>
+      </w:r>
+      <w:proofErr w:type="spellStart"/>
+      <w:r>
+        <w:t>Calculator</w:t>
+      </w:r>
+      <w:proofErr w:type="spellEnd"/>
+      <w:r>
+        <w:t xml:space="preserve">, que es una clase abstracta, con tres propiedades que son a, b y c que son </w:t>
+      </w:r>
+      <w:proofErr w:type="spellStart"/>
+      <w:r>
+        <w:t>double</w:t>
+      </w:r>
+      <w:proofErr w:type="spellEnd"/>
+      <w:r>
+        <w:t>, las cuales serán los parámetros usados a la hora de definir las funciones (</w:t>
+      </w:r>
+      <w:proofErr w:type="spellStart"/>
+      <w:r>
+        <w:t>ej</w:t>
+      </w:r>
+      <w:proofErr w:type="spellEnd"/>
+      <w:r>
+        <w:t>: a*cos(b*x)).</w:t>
+      </w:r>
+    </w:p>
+    <w:p>
+      <w:pPr>
+        <w:pStyle w:val="Prrafodelista"/>
+        <w:spacing w:after="0"/>
+      </w:pPr>
+      <w:r>
+        <w:t xml:space="preserve">Tiene una propiedad estática adicional, que es un </w:t>
+      </w:r>
+      <w:proofErr w:type="spellStart"/>
+      <w:r>
+        <w:t>string</w:t>
+      </w:r>
+      <w:proofErr w:type="spellEnd"/>
+      <w:r>
+        <w:t xml:space="preserve"> llamado </w:t>
+      </w:r>
+      <w:proofErr w:type="spellStart"/>
+      <w:r>
+        <w:t>Operation</w:t>
+      </w:r>
+      <w:proofErr w:type="spellEnd"/>
+      <w:r>
+        <w:t>, la cual será redefinida en cada implementación e indicará que operación realiza dicha implementación.</w:t>
+      </w:r>
+    </w:p>
+    <w:p>
+      <w:pPr>
+        <w:pStyle w:val="Prrafodelista"/>
+        <w:spacing w:after="0"/>
+      </w:pPr>
+      <w:r>
+        <w:t xml:space="preserve">Esta clase tiene 2 métodos abstractos que son </w:t>
+      </w:r>
+      <w:proofErr w:type="spellStart"/>
+      <w:r>
+        <w:t>Calculate</w:t>
+      </w:r>
+      <w:proofErr w:type="spellEnd"/>
+      <w:r>
+        <w:t xml:space="preserve"> y Clone. </w:t>
+      </w:r>
+    </w:p>
+    <w:p>
+      <w:pPr>
+        <w:pStyle w:val="Prrafodelista"/>
+        <w:spacing w:after="0"/>
+      </w:pPr>
+      <w:proofErr w:type="spellStart"/>
+      <w:r>
+        <w:t>Calculate</w:t>
+      </w:r>
+      <w:proofErr w:type="spellEnd"/>
+      <w:r>
+        <w:t xml:space="preserve"> será redefinido en cada clase que lo herede, definiendo una operación para calcular el valor Y de una función para un valor X determinado.</w:t>
+      </w:r>
+    </w:p>
+    <w:p>
+      <w:pPr>
+        <w:pStyle w:val="Prrafodelista"/>
+        <w:spacing w:after="0"/>
+      </w:pPr>
+      <w:r>
+        <w:t xml:space="preserve">Entre los </w:t>
+      </w:r>
+      <w:proofErr w:type="spellStart"/>
+      <w:r>
+        <w:t>Calculate</w:t>
+      </w:r>
+      <w:proofErr w:type="spellEnd"/>
+      <w:r>
+        <w:t xml:space="preserve"> implementados se encuentran </w:t>
+      </w:r>
+      <w:proofErr w:type="spellStart"/>
+      <w:r>
+        <w:t>CosXCalculator</w:t>
+      </w:r>
+      <w:proofErr w:type="spellEnd"/>
+      <w:r>
+        <w:t xml:space="preserve">, </w:t>
+      </w:r>
+      <w:proofErr w:type="spellStart"/>
+      <w:r>
+        <w:t>SinXCalculator</w:t>
+      </w:r>
+      <w:proofErr w:type="spellEnd"/>
+      <w:r>
+        <w:t xml:space="preserve">, </w:t>
+      </w:r>
+      <w:proofErr w:type="spellStart"/>
+      <w:r>
+        <w:t>XExpNCalculator</w:t>
+      </w:r>
+      <w:proofErr w:type="spellEnd"/>
+      <w:r>
+        <w:t>, …</w:t>
+      </w:r>
+    </w:p>
+    <w:p>
+      <w:pPr>
+        <w:pStyle w:val="Prrafodelista"/>
+        <w:spacing w:after="0"/>
+      </w:pPr>
+    </w:p>
+    <w:p>
+      <w:pPr>
+        <w:pStyle w:val="Prrafodelista"/>
+        <w:spacing w:after="0"/>
+      </w:pPr>
+      <w:r>
+        <w:t>También</w:t>
+      </w:r>
+      <w:r>
+        <w:t xml:space="preserve"> he implementado un </w:t>
+      </w:r>
+      <w:proofErr w:type="spellStart"/>
+      <w:r>
+        <w:t>Calculator</w:t>
+      </w:r>
+      <w:proofErr w:type="spellEnd"/>
+      <w:r>
+        <w:t xml:space="preserve"> adicional llamado </w:t>
+      </w:r>
+      <w:proofErr w:type="spellStart"/>
+      <w:r>
+        <w:t>MultipleOperationCalculator</w:t>
+      </w:r>
+      <w:proofErr w:type="spellEnd"/>
+      <w:r>
+        <w:t xml:space="preserve">, de tal forma que en el futuro si se desean implementar </w:t>
+      </w:r>
+      <w:proofErr w:type="spellStart"/>
+      <w:r>
+        <w:t>Calculator</w:t>
+      </w:r>
+      <w:proofErr w:type="spellEnd"/>
+      <w:r>
+        <w:t xml:space="preserve"> que realicen operaciones complejas, s</w:t>
+      </w:r>
+      <w:r>
+        <w:t xml:space="preserve">olo se le debe dar un array de </w:t>
+      </w:r>
+      <w:proofErr w:type="spellStart"/>
+      <w:r>
+        <w:t>Calculator</w:t>
+      </w:r>
+      <w:proofErr w:type="spellEnd"/>
+      <w:r>
+        <w:t xml:space="preserve"> para que realicen dichas operaciones en orden secuencial; pudiéndole dar como valores de ese array otros </w:t>
+      </w:r>
+      <w:proofErr w:type="spellStart"/>
+      <w:r>
+        <w:t>MultipleOperationCalculator</w:t>
+      </w:r>
+      <w:proofErr w:type="spellEnd"/>
+      <w:r>
+        <w:t>, creando así un árbol de operaciones lo cual nos posibilita hacer cualquier operación.</w:t>
+      </w:r>
+    </w:p>
+    <w:p>
+      <w:pPr>
+        <w:pStyle w:val="Prrafodelista"/>
+        <w:spacing w:after="0"/>
+      </w:pPr>
+    </w:p>
+    <w:p>
+      <w:pPr>
+        <w:pStyle w:val="Prrafodelista"/>
+        <w:numPr>
+          <w:ilvl w:val="0"/>
+          <w:numId w:val="4"/>
+        </w:numPr>
+        <w:spacing w:after="0"/>
+      </w:pPr>
+      <w:r>
+        <w:t>IO</w:t>
+      </w:r>
+      <w:r>
+        <w:t xml:space="preserve">:  Aquí se encuentran </w:t>
+      </w:r>
+      <w:proofErr w:type="spellStart"/>
+      <w:r>
+        <w:t>implemetados</w:t>
+      </w:r>
+      <w:proofErr w:type="spellEnd"/>
+      <w:r>
+        <w:t xml:space="preserve"> unos mecanismos de entrada salida muy primitivos.</w:t>
+      </w:r>
+    </w:p>
+    <w:p>
+      <w:pPr>
+        <w:pStyle w:val="Prrafodelista"/>
+        <w:spacing w:after="0"/>
+      </w:pPr>
+    </w:p>
+    <w:p>
+      <w:pPr>
+        <w:pStyle w:val="Prrafodelista"/>
+        <w:spacing w:after="0"/>
+      </w:pPr>
+      <w:r>
+        <w:t xml:space="preserve">Por una </w:t>
+      </w:r>
+      <w:r>
+        <w:t>parte,</w:t>
+      </w:r>
+      <w:r>
+        <w:t xml:space="preserve"> tenemos una interfaz DAO (la cual tiene 4 métodos muy genéricos para exportar e importar un único objeto, o una lista de ellos) y sus implementaciones.</w:t>
+      </w:r>
+    </w:p>
+    <w:p>
+      <w:pPr>
+        <w:pStyle w:val="Prrafodelista"/>
+        <w:spacing w:after="0"/>
+      </w:pPr>
+      <w:r>
+        <w:t>Dicha interfaz tiene 2 implementaciones:</w:t>
+      </w:r>
+    </w:p>
+    <w:p>
+      <w:pPr>
+        <w:pStyle w:val="Prrafodelista"/>
+        <w:numPr>
+          <w:ilvl w:val="1"/>
+          <w:numId w:val="4"/>
+        </w:numPr>
+        <w:spacing w:after="0"/>
+      </w:pPr>
+      <w:proofErr w:type="spellStart"/>
+      <w:r>
+        <w:lastRenderedPageBreak/>
+        <w:t>ImageDaoImpl</w:t>
+      </w:r>
+      <w:proofErr w:type="spellEnd"/>
+      <w:r>
+        <w:t>: en esta implementación se realiza</w:t>
+      </w:r>
+      <w:r>
+        <w:t xml:space="preserve"> la transformación de un panel cualquiera a imagen, y se exporta.</w:t>
+      </w:r>
+    </w:p>
+    <w:p>
+      <w:pPr>
+        <w:pStyle w:val="Prrafodelista"/>
+        <w:numPr>
+          <w:ilvl w:val="1"/>
+          <w:numId w:val="4"/>
+        </w:numPr>
+        <w:spacing w:after="0"/>
+      </w:pPr>
+      <w:proofErr w:type="spellStart"/>
+      <w:r>
+        <w:t>JsonDaoImpl</w:t>
+      </w:r>
+      <w:proofErr w:type="spellEnd"/>
+      <w:r>
+        <w:t>: aquí se implementan los mecanismos necesarios para realizar la entrada y salida de datos del modelo en forma de JSON, para poder trabajar con ficheros de proyecto .maclab, los cuales son una lista de funciones serializadas a JSON.</w:t>
+      </w:r>
+    </w:p>
+    <w:p>
+      <w:pPr>
+        <w:pStyle w:val="Prrafodelista"/>
+        <w:spacing w:after="0"/>
+        <w:ind w:left="1440"/>
+      </w:pPr>
+      <w:r>
+        <w:t xml:space="preserve">Este fichero se basa totalmente sobre la biblioteca Json.net. </w:t>
+      </w:r>
+    </w:p>
+    <w:p>
+      <w:pPr>
+        <w:pStyle w:val="Prrafodelista"/>
+        <w:spacing w:after="0"/>
+        <w:ind w:left="1440"/>
+      </w:pPr>
+      <w:r>
+        <w:t xml:space="preserve">Para poder realizar la serialización y deserialización de los objetos </w:t>
+      </w:r>
+      <w:proofErr w:type="spellStart"/>
+      <w:r>
+        <w:t>Function</w:t>
+      </w:r>
+      <w:proofErr w:type="spellEnd"/>
+      <w:r>
+        <w:t xml:space="preserve"> aquí se encuentra implementado </w:t>
+      </w:r>
+      <w:r>
+        <w:t xml:space="preserve">llamado </w:t>
+      </w:r>
+      <w:r>
+        <w:t xml:space="preserve">un </w:t>
+      </w:r>
+      <w:proofErr w:type="spellStart"/>
+      <w:r>
+        <w:t>Calculator</w:t>
       </w:r>
       <w:proofErr w:type="spellEnd"/>
       <w:r>
         <w:t xml:space="preserve"> </w:t>
       </w:r>
-      <w:r>
-        <w:t>“</w:t>
-      </w:r>
-      <w:r>
-        <w:t xml:space="preserve"> para cumplir con las normas de estilo de los eventos.</w:t>
-      </w:r>
-    </w:p>
-    <w:p>
-      <w:pPr>
-        <w:spacing w:after="0"/>
-        <w:rPr>
-          <w:b/>
-        </w:rPr>
-      </w:pPr>
-      <w:r>
-        <w:rPr>
-          <w:b/>
-        </w:rPr>
-        <w:t>Funcionalidad</w:t>
-      </w:r>
-    </w:p>
-    <w:p>
-      <w:pPr>
-        <w:spacing w:after="0"/>
-        <w:rPr>
-          <w:b/>
-        </w:rPr>
-      </w:pPr>
-      <w:r>
-        <w:t xml:space="preserve">Se encuentra en el paquete </w:t>
-      </w:r>
-      <w:bookmarkStart w:id="1" w:name="_Hlk527926569"/>
-      <w:r>
-        <w:t>“</w:t>
-      </w:r>
+      <w:proofErr w:type="spellStart"/>
+      <w:r>
+        <w:t>SerializableCalculator</w:t>
+      </w:r>
+      <w:proofErr w:type="spellEnd"/>
+      <w:r>
+        <w:t xml:space="preserve">, el cual sirve para poder guardar los datos normales de un </w:t>
+      </w:r>
+      <w:proofErr w:type="spellStart"/>
+      <w:r>
+        <w:t>Calculator</w:t>
+      </w:r>
+      <w:proofErr w:type="spellEnd"/>
+      <w:r>
+        <w:t>, y además de que tipo es (</w:t>
+      </w:r>
+      <w:proofErr w:type="spellStart"/>
+      <w:r>
+        <w:t>CosXCalculator</w:t>
+      </w:r>
+      <w:proofErr w:type="spellEnd"/>
+      <w:r>
+        <w:t xml:space="preserve">, </w:t>
+      </w:r>
+      <w:proofErr w:type="spellStart"/>
+      <w:r>
+        <w:t>SenXCalculator</w:t>
+      </w:r>
+      <w:proofErr w:type="spellEnd"/>
+      <w:r>
+        <w:t xml:space="preserve">, …) mediante un atributo adicional que es una enumeración. </w:t>
+      </w:r>
+    </w:p>
+    <w:p>
+      <w:pPr>
+        <w:pStyle w:val="Prrafodelista"/>
+        <w:spacing w:after="0"/>
+        <w:ind w:left="1440"/>
+      </w:pPr>
+      <w:r>
+        <w:t xml:space="preserve">Todas las funciones serializadas, lo están mediante un </w:t>
+      </w:r>
+      <w:proofErr w:type="spellStart"/>
+      <w:r>
+        <w:t>SerializableCalculator</w:t>
+      </w:r>
+      <w:proofErr w:type="spellEnd"/>
+      <w:r>
+        <w:t xml:space="preserve">, el cual se convierte en un </w:t>
+      </w:r>
+      <w:proofErr w:type="spellStart"/>
+      <w:r>
+        <w:t>Calculator</w:t>
+      </w:r>
+      <w:proofErr w:type="spellEnd"/>
+      <w:r>
+        <w:t xml:space="preserve"> normal, una vez que se han </w:t>
+      </w:r>
+      <w:proofErr w:type="spellStart"/>
+      <w:r>
+        <w:t>deserializado</w:t>
+      </w:r>
+      <w:proofErr w:type="spellEnd"/>
+      <w:r>
+        <w:t xml:space="preserve"> todas las funciones.</w:t>
+      </w:r>
+    </w:p>
+    <w:p>
+      <w:pPr>
+        <w:pStyle w:val="Prrafodelista"/>
+        <w:spacing w:after="0"/>
+        <w:ind w:left="1440"/>
+      </w:pPr>
+    </w:p>
+    <w:p>
+      <w:pPr>
+        <w:spacing w:after="0"/>
+        <w:ind w:left="708"/>
+      </w:pPr>
+      <w:r>
+        <w:t xml:space="preserve">Por otra </w:t>
+      </w:r>
+      <w:r>
+        <w:t>parte,</w:t>
+      </w:r>
+      <w:r>
+        <w:t xml:space="preserve"> tenemos</w:t>
+      </w:r>
+      <w:r>
+        <w:t xml:space="preserve"> una clase llamada </w:t>
+      </w:r>
+      <w:proofErr w:type="spellStart"/>
+      <w:r>
+        <w:t>IOSerivces</w:t>
+      </w:r>
+      <w:proofErr w:type="spellEnd"/>
+      <w:r>
+        <w:t xml:space="preserve"> que es una clase con métodos estáticos, la cual sirve para hacer tareas de IO que no se centran en los datos del modelo, como puede ser exportar como imagen el panel de las funciones.</w:t>
+      </w:r>
+    </w:p>
+    <w:p>
+      <w:pPr>
+        <w:pStyle w:val="Prrafodelista"/>
+        <w:spacing w:after="0"/>
+      </w:pPr>
+    </w:p>
+    <w:p>
+      <w:pPr>
+        <w:pStyle w:val="Prrafodelista"/>
+        <w:numPr>
+          <w:ilvl w:val="0"/>
+          <w:numId w:val="4"/>
+        </w:numPr>
+        <w:spacing w:after="0"/>
+      </w:pPr>
+      <w:proofErr w:type="spellStart"/>
+      <w:r>
+        <w:t>Plot</w:t>
+      </w:r>
+      <w:proofErr w:type="spellEnd"/>
+      <w:r>
+        <w:t>:</w:t>
+      </w:r>
+      <w:r>
+        <w:t xml:space="preserve"> </w:t>
+      </w:r>
+      <w:r>
+        <w:t>contiene “</w:t>
+      </w:r>
+      <w:proofErr w:type="spellStart"/>
+      <w:r>
+        <w:t>PlotSerivces</w:t>
+      </w:r>
+      <w:proofErr w:type="spellEnd"/>
+      <w:r>
+        <w:t>”, que e</w:t>
+      </w:r>
+      <w:r>
+        <w:t xml:space="preserve">s una clase que reúne una serie de funciones </w:t>
+      </w:r>
+      <w:r>
+        <w:t>estáticas</w:t>
+      </w:r>
+      <w:r>
+        <w:t xml:space="preserve">, las cuales se utilizan para realizar tareas como </w:t>
+      </w:r>
+      <w:r>
+        <w:t xml:space="preserve">generar ejes de coordenadas, </w:t>
+      </w:r>
+      <w:r>
+        <w:t xml:space="preserve">generar los puntos para representar una función, separarla en segmentos, … y para realizar cálculos de transformación de puntos de pantalla a </w:t>
+      </w:r>
+      <w:r>
+        <w:t>reales y viceversa.</w:t>
+      </w:r>
+    </w:p>
+    <w:p>
+      <w:pPr>
+        <w:spacing w:after="0"/>
+        <w:rPr>
+          <w:b/>
+        </w:rPr>
+      </w:pPr>
+    </w:p>
+    <w:p>
+      <w:pPr>
+        <w:spacing w:after="0"/>
+        <w:rPr>
+          <w:b/>
+        </w:rPr>
+      </w:pPr>
+      <w:r>
+        <w:rPr>
+          <w:b/>
+        </w:rPr>
+        <w:t>Utilidades</w:t>
+      </w:r>
+    </w:p>
+    <w:p>
+      <w:pPr>
+        <w:spacing w:after="0"/>
+      </w:pPr>
+      <w:r>
+        <w:t>Se encuentra en el paquete “</w:t>
+      </w:r>
+      <w:proofErr w:type="spellStart"/>
+      <w:r>
+        <w:t>utils</w:t>
+      </w:r>
+      <w:proofErr w:type="spellEnd"/>
+      <w:r>
+        <w:t>”.</w:t>
+      </w:r>
+    </w:p>
+    <w:p>
+      <w:pPr>
+        <w:spacing w:after="0"/>
+      </w:pPr>
+      <w:r>
+        <w:t>Contiene una única clase, llamada “</w:t>
+      </w:r>
+      <w:proofErr w:type="spellStart"/>
+      <w:r>
+        <w:t>Constants</w:t>
+      </w:r>
+      <w:proofErr w:type="spellEnd"/>
+      <w:r>
+        <w:t xml:space="preserve">” que tiene las constantes utilizadas en la </w:t>
+      </w:r>
+      <w:r>
+        <w:t>aplicación</w:t>
+      </w:r>
+      <w:r>
+        <w:t>.</w:t>
+      </w:r>
+    </w:p>
+    <w:p>
+      <w:pPr>
+        <w:spacing w:after="0"/>
+      </w:pPr>
+    </w:p>
+    <w:p>
+      <w:pPr>
+        <w:spacing w:after="0"/>
+        <w:rPr>
+          <w:b/>
+        </w:rPr>
+      </w:pPr>
+      <w:r>
+        <w:rPr>
+          <w:b/>
+        </w:rPr>
+        <w:t>Vista</w:t>
+      </w:r>
+    </w:p>
+    <w:p>
+      <w:pPr>
+        <w:spacing w:after="0"/>
+        <w:rPr>
+          <w:u w:val="single"/>
+        </w:rPr>
+      </w:pPr>
+      <w:r>
+        <w:t>Se encuentra en el paquete “</w:t>
+      </w:r>
+      <w:proofErr w:type="spellStart"/>
+      <w:r>
+        <w:t>view</w:t>
+      </w:r>
+      <w:proofErr w:type="spellEnd"/>
+      <w:r>
+        <w:t>” y en la raíz (</w:t>
+      </w:r>
+      <w:proofErr w:type="spellStart"/>
+      <w:r>
+        <w:t>MainWindow</w:t>
+      </w:r>
+      <w:proofErr w:type="spellEnd"/>
+      <w:r>
+        <w:t>).</w:t>
+      </w:r>
+    </w:p>
+    <w:p>
+      <w:pPr>
+        <w:spacing w:after="0"/>
+      </w:pPr>
+      <w:r>
+        <w:t>Esta compuesta de 4 ventanas:</w:t>
+      </w:r>
+    </w:p>
+    <w:p>
+      <w:pPr>
+        <w:pStyle w:val="Prrafodelista"/>
+        <w:numPr>
+          <w:ilvl w:val="0"/>
+          <w:numId w:val="5"/>
+        </w:numPr>
+        <w:spacing w:after="0"/>
+      </w:pPr>
+      <w:proofErr w:type="spellStart"/>
+      <w:r>
+        <w:t>ExpressionSelectorForm</w:t>
+      </w:r>
+      <w:proofErr w:type="spellEnd"/>
+      <w:r>
+        <w:t>:</w:t>
+      </w:r>
+      <w:r>
+        <w:t xml:space="preserve"> </w:t>
+      </w:r>
+      <w:r>
+        <w:t>es un formulario bastante simple que nos permite editar todos los detalles de la expresión de una función.</w:t>
+      </w:r>
+    </w:p>
+    <w:p>
+      <w:pPr>
+        <w:pStyle w:val="Prrafodelista"/>
+        <w:spacing w:after="0"/>
+      </w:pPr>
+      <w:r>
+        <w:t>Si se pulsa el botón de guardar, se comprueba si los datos son correctos.</w:t>
+      </w:r>
+    </w:p>
+    <w:p>
+      <w:pPr>
+        <w:pStyle w:val="Prrafodelista"/>
+        <w:spacing w:after="0"/>
+      </w:pPr>
+      <w:r>
+        <w:t>Cabe destacar que tiene un evento mostrar y ocultar los campos correspondientes al valor “C”, cuando este no es necesario.</w:t>
+      </w:r>
+    </w:p>
+    <w:p>
+      <w:pPr>
+        <w:pStyle w:val="Prrafodelista"/>
+        <w:spacing w:after="0"/>
+      </w:pPr>
+    </w:p>
+    <w:p>
+      <w:pPr>
+        <w:pStyle w:val="Prrafodelista"/>
+        <w:numPr>
+          <w:ilvl w:val="0"/>
+          <w:numId w:val="5"/>
+        </w:numPr>
+        <w:spacing w:after="0"/>
+      </w:pPr>
+      <w:proofErr w:type="spellStart"/>
+      <w:r>
+        <w:t>FunctionListUI</w:t>
+      </w:r>
+      <w:proofErr w:type="spellEnd"/>
+      <w:r>
+        <w:t>:</w:t>
+      </w:r>
+    </w:p>
+    <w:p>
+      <w:pPr>
+        <w:pStyle w:val="Prrafodelista"/>
+        <w:spacing w:after="0"/>
+        <w:rPr>
+          <w:u w:val="single"/>
+        </w:rPr>
+      </w:pPr>
+    </w:p>
+    <w:p>
+      <w:pPr>
+        <w:pStyle w:val="Prrafodelista"/>
+        <w:numPr>
+          <w:ilvl w:val="0"/>
+          <w:numId w:val="5"/>
+        </w:numPr>
+        <w:spacing w:after="0"/>
+      </w:pPr>
+      <w:proofErr w:type="spellStart"/>
+      <w:r>
+        <w:t>SettingsForm</w:t>
+      </w:r>
+      <w:proofErr w:type="spellEnd"/>
+      <w:r>
+        <w:t>:</w:t>
+      </w:r>
+      <w:r>
+        <w:t xml:space="preserve"> Es una ventana que muestra un formulario para establecer los </w:t>
+      </w:r>
+      <w:r>
+        <w:t>límites</w:t>
+      </w:r>
+      <w:r>
+        <w:t xml:space="preserve"> de representación de las graficas en los ejes de abscisas y ordenadas. </w:t>
+      </w:r>
+    </w:p>
+    <w:p>
+      <w:pPr>
+        <w:pStyle w:val="Prrafodelista"/>
+        <w:spacing w:after="0"/>
+      </w:pPr>
+      <w:r>
+        <w:t xml:space="preserve">En cuanto al contenido es bastante simple, ya que solo presenta 4 campos y </w:t>
+      </w:r>
+      <w:r>
+        <w:t>dos botones: cancelar y guardar, y si se pulsa guardar se comprueba que los d</w:t>
+      </w:r>
+      <w:bookmarkStart w:id="1" w:name="_GoBack"/>
       <w:bookmarkEnd w:id="1"/>
-      <w:proofErr w:type="spellStart"/>
-      <w:r>
-        <w:t>services</w:t>
-      </w:r>
-      <w:proofErr w:type="spellEnd"/>
-      <w:r>
-        <w:t>”.</w:t>
-      </w:r>
-      <w:r>
-        <w:rPr>
-          <w:b/>
-        </w:rPr>
-        <w:t xml:space="preserve"> </w:t>
-      </w:r>
-    </w:p>
-    <w:p>
-      <w:pPr>
-        <w:spacing w:after="0"/>
-        <w:rPr>
-          <w:b/>
-        </w:rPr>
-      </w:pPr>
-      <w:r>
-        <w:rPr>
-          <w:b/>
-        </w:rPr>
-        <w:t>Utilidades</w:t>
-      </w:r>
-    </w:p>
-    <w:p>
-      <w:pPr>
-        <w:spacing w:after="0"/>
-      </w:pPr>
-      <w:r>
-        <w:t>Se encuentra en el paquete “</w:t>
-      </w:r>
-      <w:proofErr w:type="spellStart"/>
-      <w:r>
-        <w:t>utils</w:t>
-      </w:r>
-      <w:proofErr w:type="spellEnd"/>
-      <w:r>
-        <w:t>”.</w:t>
-      </w:r>
-    </w:p>
-    <w:p>
-      <w:pPr>
-        <w:spacing w:after="0"/>
-        <w:rPr>
-          <w:b/>
-        </w:rPr>
-      </w:pPr>
-      <w:r>
-        <w:rPr>
-          <w:b/>
-        </w:rPr>
-        <w:t>Vista</w:t>
-      </w:r>
-    </w:p>
-    <w:p>
-      <w:pPr>
-        <w:spacing w:after="0"/>
-      </w:pPr>
-      <w:r>
-        <w:t>Se encuentra en el paquete “</w:t>
-      </w:r>
-      <w:proofErr w:type="spellStart"/>
-      <w:r>
-        <w:t>view</w:t>
-      </w:r>
-      <w:proofErr w:type="spellEnd"/>
-      <w:r>
-        <w:t>”</w:t>
-      </w:r>
-      <w:r>
-        <w:t xml:space="preserve"> y en la raíz (</w:t>
-      </w:r>
+      <w:r>
+        <w:t>atos introducidos son correctos.</w:t>
+      </w:r>
+    </w:p>
+    <w:p>
+      <w:pPr>
+        <w:pStyle w:val="Prrafodelista"/>
+        <w:spacing w:after="0"/>
+      </w:pPr>
+    </w:p>
+    <w:p>
+      <w:pPr>
+        <w:pStyle w:val="Prrafodelista"/>
+        <w:numPr>
+          <w:ilvl w:val="0"/>
+          <w:numId w:val="5"/>
+        </w:numPr>
+        <w:spacing w:after="0"/>
+      </w:pPr>
       <w:proofErr w:type="spellStart"/>
       <w:r>
         <w:t>MainWindow</w:t>
       </w:r>
       <w:proofErr w:type="spellEnd"/>
       <w:r>
-        <w:t>)</w:t>
-      </w:r>
-      <w:r>
-        <w:t>.</w:t>
+        <w:t>:</w:t>
       </w:r>
     </w:p>
     <w:p>
@@ -2534,7 +3047,7 @@
                     </pic:cNvPicPr>
                   </pic:nvPicPr>
                   <pic:blipFill>
-                    <a:blip r:embed="rId15" cstate="print">
+                    <a:blip r:embed="rId14" cstate="print">
                       <a:extLst>
                         <a:ext uri="{28A0092B-C50C-407E-A947-70E740481C1C}">
                           <a14:useLocalDpi xmlns:a14="http://schemas.microsoft.com/office/drawing/2010/main" val="0"/>
@@ -2636,7 +3149,7 @@
                     </pic:cNvPicPr>
                   </pic:nvPicPr>
                   <pic:blipFill>
-                    <a:blip r:embed="rId16">
+                    <a:blip r:embed="rId15">
                       <a:extLst>
                         <a:ext uri="{28A0092B-C50C-407E-A947-70E740481C1C}">
                           <a14:useLocalDpi xmlns:a14="http://schemas.microsoft.com/office/drawing/2010/main" val="0"/>
@@ -2781,7 +3294,7 @@
       <w:pPr>
         <w:spacing w:after="0"/>
       </w:pPr>
-      <w:hyperlink r:id="rId17" w:history="1">
+      <w:hyperlink r:id="rId16" w:history="1">
         <w:r>
           <w:rPr>
             <w:rStyle w:val="Hipervnculo"/>
@@ -2806,8 +3319,171 @@
     <w:p>
       <w:pPr>
         <w:spacing w:after="0"/>
+        <w:rPr>
+          <w:u w:val="single"/>
+        </w:rPr>
+      </w:pPr>
+      <w:hyperlink r:id="rId17" w:history="1">
+        <w:r>
+          <w:rPr>
+            <w:rStyle w:val="Hipervnculo"/>
+          </w:rPr>
+          <w:t>docs.micros</w:t>
+        </w:r>
+        <w:r>
+          <w:rPr>
+            <w:rStyle w:val="Hipervnculo"/>
+          </w:rPr>
+          <w:t>o</w:t>
+        </w:r>
+        <w:r>
+          <w:rPr>
+            <w:rStyle w:val="Hipervnculo"/>
+          </w:rPr>
+          <w:t>ft.com</w:t>
+        </w:r>
+      </w:hyperlink>
+      <w:r>
+        <w:t xml:space="preserve"> – documentación sobre WPF, C# y Visual Studio</w:t>
+      </w:r>
+    </w:p>
+    <w:p>
+      <w:pPr>
+        <w:spacing w:after="0"/>
       </w:pPr>
       <w:hyperlink r:id="rId18" w:history="1">
+        <w:r>
+          <w:rPr>
+            <w:rStyle w:val="Hipervnculo"/>
+          </w:rPr>
+          <w:t>icons8.com</w:t>
+        </w:r>
+      </w:hyperlink>
+      <w:r>
+        <w:t xml:space="preserve"> – de aquí tome los </w:t>
+      </w:r>
+      <w:r>
+        <w:rPr>
+          <w:u w:val="single"/>
+        </w:rPr>
+        <w:t>iconos</w:t>
+      </w:r>
+      <w:r>
+        <w:t xml:space="preserve"> que necesite para la aplicación</w:t>
+      </w:r>
+    </w:p>
+    <w:p>
+      <w:pPr>
+        <w:spacing w:after="0"/>
+      </w:pPr>
+      <w:hyperlink r:id="rId19" w:history="1">
+        <w:r>
+          <w:rPr>
+            <w:rStyle w:val="Hipervnculo"/>
+          </w:rPr>
+          <w:t>wp</w:t>
+        </w:r>
+        <w:r>
+          <w:rPr>
+            <w:rStyle w:val="Hipervnculo"/>
+          </w:rPr>
+          <w:t>f</w:t>
+        </w:r>
+        <w:r>
+          <w:rPr>
+            <w:rStyle w:val="Hipervnculo"/>
+          </w:rPr>
+          <w:t>-tutorial.com</w:t>
+        </w:r>
+      </w:hyperlink>
+      <w:r>
+        <w:t xml:space="preserve"> </w:t>
+      </w:r>
+      <w:r>
+        <w:t>–</w:t>
+      </w:r>
+      <w:r>
+        <w:t xml:space="preserve"> </w:t>
+      </w:r>
+      <w:r>
+        <w:t xml:space="preserve">lo consulte para aprender a usar controles mas avanzados como el </w:t>
+      </w:r>
+      <w:proofErr w:type="spellStart"/>
+      <w:r>
+        <w:t>datagrid</w:t>
+      </w:r>
+      <w:proofErr w:type="spellEnd"/>
+      <w:r>
+        <w:t xml:space="preserve">, y para consultar como usar el </w:t>
+      </w:r>
+      <w:proofErr w:type="spellStart"/>
+      <w:r>
+        <w:t>dispatcher</w:t>
+      </w:r>
+      <w:proofErr w:type="spellEnd"/>
+      <w:r>
+        <w:t>.</w:t>
+      </w:r>
+    </w:p>
+    <w:p>
+      <w:pPr>
+        <w:spacing w:after="0"/>
+      </w:pPr>
+      <w:hyperlink r:id="rId20" w:history="1">
+        <w:r>
+          <w:rPr>
+            <w:rStyle w:val="Hipervnculo"/>
+          </w:rPr>
+          <w:t>https://stop</w:t>
+        </w:r>
+        <w:r>
+          <w:rPr>
+            <w:rStyle w:val="Hipervnculo"/>
+          </w:rPr>
+          <w:t>b</w:t>
+        </w:r>
+        <w:r>
+          <w:rPr>
+            <w:rStyle w:val="Hipervnculo"/>
+          </w:rPr>
+          <w:t>yte.com</w:t>
+        </w:r>
+      </w:hyperlink>
+      <w:r>
+        <w:t xml:space="preserve"> – varias d</w:t>
+      </w:r>
+      <w:r>
+        <w:t>udas de carácter general sobre WPF, entre ellas:</w:t>
+      </w:r>
+    </w:p>
+    <w:p>
+      <w:pPr>
+        <w:pStyle w:val="Prrafodelista"/>
+        <w:numPr>
+          <w:ilvl w:val="0"/>
+          <w:numId w:val="6"/>
+        </w:numPr>
+        <w:spacing w:after="0"/>
+      </w:pPr>
+      <w:hyperlink r:id="rId21" w:history="1">
+        <w:r>
+          <w:rPr>
+            <w:rStyle w:val="Hipervnculo"/>
+          </w:rPr>
+          <w:t>https://stopbyte.com/t/how-to-catch-datagrid-cell-content-value-changed-event-with-sourceupdated-on-updatesourcetrigger/61</w:t>
+        </w:r>
+      </w:hyperlink>
+    </w:p>
+    <w:p>
+      <w:pPr>
+        <w:spacing w:after="0"/>
+      </w:pPr>
+    </w:p>
+    <w:p>
+      <w:pPr>
+        <w:spacing w:after="0"/>
+      </w:pPr>
+      <w:hyperlink r:id="rId22" w:history="1">
         <w:r>
           <w:rPr>
             <w:rStyle w:val="Hipervnculo"/>
@@ -2824,25 +3500,378 @@
       <w:r>
         <w:t># hasta como utilizar controles complejos</w:t>
       </w:r>
-    </w:p>
-    <w:p>
-      <w:pPr>
-        <w:spacing w:after="0"/>
-      </w:pPr>
-      <w:hyperlink r:id="rId19" w:history="1">
+      <w:r>
+        <w:t>.  No conservo todas, pero algunas de ellas son:</w:t>
+      </w:r>
+    </w:p>
+    <w:p>
+      <w:pPr>
+        <w:pStyle w:val="Prrafodelista"/>
+        <w:numPr>
+          <w:ilvl w:val="0"/>
+          <w:numId w:val="6"/>
+        </w:numPr>
+        <w:spacing w:after="0"/>
+      </w:pPr>
+      <w:hyperlink r:id="rId23" w:history="1">
         <w:r>
           <w:rPr>
             <w:rStyle w:val="Hipervnculo"/>
           </w:rPr>
-          <w:t>icons8.com</w:t>
+          <w:t>https://stackoverflow.com/questions/6462226/wpf-datagrid-binding-doesnt-update-until-clicking-row-header</w:t>
         </w:r>
       </w:hyperlink>
-      <w:r>
-        <w:t xml:space="preserve"> – de aquí tome los iconos que necesite para la aplicación</w:t>
-      </w:r>
+    </w:p>
+    <w:p>
+      <w:pPr>
+        <w:pStyle w:val="Prrafodelista"/>
+        <w:numPr>
+          <w:ilvl w:val="0"/>
+          <w:numId w:val="6"/>
+        </w:numPr>
+        <w:spacing w:after="0"/>
+      </w:pPr>
+      <w:hyperlink r:id="rId24" w:history="1">
+        <w:r>
+          <w:rPr>
+            <w:rStyle w:val="Hipervnculo"/>
+          </w:rPr>
+          <w:t>https://stackoverflow.com/questions/3913580/get-selected-row-item-in-datagrid-wpf</w:t>
+        </w:r>
+      </w:hyperlink>
+    </w:p>
+    <w:p>
+      <w:pPr>
+        <w:pStyle w:val="Prrafodelista"/>
+        <w:numPr>
+          <w:ilvl w:val="0"/>
+          <w:numId w:val="6"/>
+        </w:numPr>
+        <w:spacing w:after="0"/>
+      </w:pPr>
+      <w:hyperlink r:id="rId25" w:history="1">
+        <w:r>
+          <w:rPr>
+            <w:rStyle w:val="Hipervnculo"/>
+          </w:rPr>
+          <w:t>https://stackoverflow.com/questions/6320885/add-a-new-row-to-datagrid-at-runtime-wpf</w:t>
+        </w:r>
+      </w:hyperlink>
+    </w:p>
+    <w:p>
+      <w:pPr>
+        <w:pStyle w:val="Prrafodelista"/>
+        <w:numPr>
+          <w:ilvl w:val="0"/>
+          <w:numId w:val="6"/>
+        </w:numPr>
+        <w:spacing w:after="0"/>
+      </w:pPr>
+      <w:hyperlink r:id="rId26" w:history="1">
+        <w:r>
+          <w:rPr>
+            <w:rStyle w:val="Hipervnculo"/>
+          </w:rPr>
+          <w:t>https://stackoverflow.com/questions/4983951/how-do-i-bind-a-listcustomobject-to-a-wpf-datagrid</w:t>
+        </w:r>
+      </w:hyperlink>
+    </w:p>
+    <w:p>
+      <w:pPr>
+        <w:pStyle w:val="Prrafodelista"/>
+        <w:numPr>
+          <w:ilvl w:val="0"/>
+          <w:numId w:val="6"/>
+        </w:numPr>
+        <w:spacing w:after="0"/>
+      </w:pPr>
+      <w:hyperlink r:id="rId27" w:history="1">
+        <w:r>
+          <w:rPr>
+            <w:rStyle w:val="Hipervnculo"/>
+          </w:rPr>
+          <w:t>https://stackoverflow.com/questions/43793630/property-names-are-not-available-for-my-datagrid-column-bindings</w:t>
+        </w:r>
+      </w:hyperlink>
+    </w:p>
+    <w:p>
+      <w:pPr>
+        <w:pStyle w:val="Prrafodelista"/>
+        <w:numPr>
+          <w:ilvl w:val="0"/>
+          <w:numId w:val="6"/>
+        </w:numPr>
+        <w:spacing w:after="0"/>
+      </w:pPr>
+      <w:hyperlink r:id="rId28" w:history="1">
+        <w:r>
+          <w:rPr>
+            <w:rStyle w:val="Hipervnculo"/>
+          </w:rPr>
+          <w:t>https://stackoverflow.com/questions/2032832/how-to-reference-right-clicked-object-in-wpf-context-menu-item-click-event-handl</w:t>
+        </w:r>
+      </w:hyperlink>
+    </w:p>
+    <w:p>
+      <w:pPr>
+        <w:pStyle w:val="Prrafodelista"/>
+        <w:numPr>
+          <w:ilvl w:val="0"/>
+          <w:numId w:val="6"/>
+        </w:numPr>
+        <w:spacing w:after="0"/>
+      </w:pPr>
+      <w:hyperlink r:id="rId29" w:history="1">
+        <w:r>
+          <w:rPr>
+            <w:rStyle w:val="Hipervnculo"/>
+          </w:rPr>
+          <w:t>https://stackoverflow.com/questions/47004607/xctk-colorpicker-in-datagrid-wpf</w:t>
+        </w:r>
+      </w:hyperlink>
+    </w:p>
+    <w:p>
+      <w:pPr>
+        <w:pStyle w:val="Prrafodelista"/>
+        <w:numPr>
+          <w:ilvl w:val="0"/>
+          <w:numId w:val="6"/>
+        </w:numPr>
+        <w:spacing w:after="0"/>
+      </w:pPr>
+      <w:hyperlink r:id="rId30" w:history="1">
+        <w:r>
+          <w:rPr>
+            <w:rStyle w:val="Hipervnculo"/>
+          </w:rPr>
+          <w:t>https://stackoverflow.com/questions/13374270/dynamic-data-display-wpf-need-to-add-text-to-canvas-c-sharp</w:t>
+        </w:r>
+      </w:hyperlink>
+    </w:p>
+    <w:p>
+      <w:pPr>
+        <w:pStyle w:val="Prrafodelista"/>
+        <w:numPr>
+          <w:ilvl w:val="0"/>
+          <w:numId w:val="6"/>
+        </w:numPr>
+        <w:spacing w:after="0"/>
+      </w:pPr>
+      <w:hyperlink r:id="rId31" w:history="1">
+        <w:r>
+          <w:rPr>
+            <w:rStyle w:val="Hipervnculo"/>
+          </w:rPr>
+          <w:t>https://stackoverflow.com/questions/11878217/add-items-to-combobox-in-wpf</w:t>
+        </w:r>
+      </w:hyperlink>
+    </w:p>
+    <w:p>
+      <w:pPr>
+        <w:pStyle w:val="Prrafodelista"/>
+        <w:numPr>
+          <w:ilvl w:val="0"/>
+          <w:numId w:val="6"/>
+        </w:numPr>
+        <w:spacing w:after="0"/>
+      </w:pPr>
+      <w:hyperlink r:id="rId32" w:history="1">
+        <w:r>
+          <w:rPr>
+            <w:rStyle w:val="Hipervnculo"/>
+          </w:rPr>
+          <w:t>https://stackoverflow.com/questions/13680477/wpf-window-sizechanged-event-after-binding</w:t>
+        </w:r>
+      </w:hyperlink>
+    </w:p>
+    <w:p>
+      <w:pPr>
+        <w:pStyle w:val="Prrafodelista"/>
+        <w:numPr>
+          <w:ilvl w:val="0"/>
+          <w:numId w:val="6"/>
+        </w:numPr>
+        <w:spacing w:after="0"/>
+      </w:pPr>
+      <w:hyperlink r:id="rId33" w:history="1">
+        <w:r>
+          <w:rPr>
+            <w:rStyle w:val="Hipervnculo"/>
+          </w:rPr>
+          <w:t>https://stackoverflow.com/questions/4430090/how-to-draw-a-function-plot-in-wpf</w:t>
+        </w:r>
+      </w:hyperlink>
+    </w:p>
+    <w:p>
+      <w:pPr>
+        <w:pStyle w:val="Prrafodelista"/>
+        <w:numPr>
+          <w:ilvl w:val="0"/>
+          <w:numId w:val="6"/>
+        </w:numPr>
+        <w:spacing w:after="0"/>
+      </w:pPr>
+      <w:hyperlink r:id="rId34" w:history="1">
+        <w:r>
+          <w:rPr>
+            <w:rStyle w:val="Hipervnculo"/>
+          </w:rPr>
+          <w:t>https://stackoverflow.com/questions/1132967/scrollviewer-not-scrolling-in-wpf</w:t>
+        </w:r>
+      </w:hyperlink>
+    </w:p>
+    <w:p>
+      <w:pPr>
+        <w:pStyle w:val="Prrafodelista"/>
+        <w:numPr>
+          <w:ilvl w:val="0"/>
+          <w:numId w:val="6"/>
+        </w:numPr>
+        <w:spacing w:after="0"/>
+      </w:pPr>
+      <w:hyperlink r:id="rId35" w:history="1">
+        <w:r>
+          <w:rPr>
+            <w:rStyle w:val="Hipervnculo"/>
+          </w:rPr>
+          <w:t>https://stackoverflow.com/questions/8881865/saving-a-wpf-canvas-as-an-image</w:t>
+        </w:r>
+      </w:hyperlink>
+    </w:p>
+    <w:p>
+      <w:pPr>
+        <w:pStyle w:val="Prrafodelista"/>
+        <w:numPr>
+          <w:ilvl w:val="0"/>
+          <w:numId w:val="6"/>
+        </w:numPr>
+        <w:spacing w:after="0"/>
+      </w:pPr>
+      <w:hyperlink r:id="rId36" w:history="1">
+        <w:r>
+          <w:rPr>
+            <w:rStyle w:val="Hipervnculo"/>
+          </w:rPr>
+          <w:t>https://stackoverflow.com/questions/5101895/how-to-change-title-bar-image-in-wpf-window</w:t>
+        </w:r>
+      </w:hyperlink>
+    </w:p>
+    <w:p>
+      <w:pPr>
+        <w:pStyle w:val="Prrafodelista"/>
+        <w:numPr>
+          <w:ilvl w:val="0"/>
+          <w:numId w:val="6"/>
+        </w:numPr>
+        <w:spacing w:after="0"/>
+      </w:pPr>
+      <w:hyperlink r:id="rId37" w:history="1">
+        <w:r>
+          <w:rPr>
+            <w:rStyle w:val="Hipervnculo"/>
+          </w:rPr>
+          <w:t>https://stackoverflow.com/questions/17515631/add-an-image-in-a-wpf-button</w:t>
+        </w:r>
+      </w:hyperlink>
+    </w:p>
+    <w:p>
+      <w:pPr>
+        <w:pStyle w:val="Prrafodelista"/>
+        <w:numPr>
+          <w:ilvl w:val="0"/>
+          <w:numId w:val="6"/>
+        </w:numPr>
+        <w:spacing w:after="0"/>
+      </w:pPr>
+      <w:hyperlink r:id="rId38" w:history="1">
+        <w:r>
+          <w:rPr>
+            <w:rStyle w:val="Hipervnculo"/>
+          </w:rPr>
+          <w:t>https://stackoverflow.com/questions/11133947/how-do-i-open-a-second-window-from-the-first-window-in-wpf</w:t>
+        </w:r>
+      </w:hyperlink>
+    </w:p>
+    <w:p>
+      <w:pPr>
+        <w:pStyle w:val="Prrafodelista"/>
+        <w:numPr>
+          <w:ilvl w:val="0"/>
+          <w:numId w:val="6"/>
+        </w:numPr>
+        <w:spacing w:after="0"/>
+      </w:pPr>
+      <w:hyperlink r:id="rId39" w:history="1">
+        <w:r>
+          <w:rPr>
+            <w:rStyle w:val="Hipervnculo"/>
+          </w:rPr>
+          <w:t>https://stackoverflow.com/questions/3970522/wpf-add-a-border-to-a-textblock</w:t>
+        </w:r>
+      </w:hyperlink>
+    </w:p>
+    <w:p>
+      <w:pPr>
+        <w:pStyle w:val="Prrafodelista"/>
+        <w:numPr>
+          <w:ilvl w:val="0"/>
+          <w:numId w:val="6"/>
+        </w:numPr>
+        <w:spacing w:after="0"/>
+      </w:pPr>
+      <w:hyperlink r:id="rId40" w:history="1">
+        <w:r>
+          <w:rPr>
+            <w:rStyle w:val="Hipervnculo"/>
+          </w:rPr>
+          <w:t>https://stackoverflow.com/questions/49790301/how-to-detect-when-arrow-key-down-is-pressed-c-sharp-wpf</w:t>
+        </w:r>
+      </w:hyperlink>
+    </w:p>
+    <w:p>
+      <w:pPr>
+        <w:pStyle w:val="Prrafodelista"/>
+        <w:numPr>
+          <w:ilvl w:val="0"/>
+          <w:numId w:val="6"/>
+        </w:numPr>
+        <w:spacing w:after="0"/>
+      </w:pPr>
+      <w:hyperlink r:id="rId41" w:history="1">
+        <w:r>
+          <w:rPr>
+            <w:rStyle w:val="Hipervnculo"/>
+          </w:rPr>
+          <w:t>https://stackoverflow.com/questions/6860282/dispatcher-begininvoke-action-with-parameters</w:t>
+        </w:r>
+      </w:hyperlink>
+    </w:p>
+    <w:p>
+      <w:pPr>
+        <w:pStyle w:val="Prrafodelista"/>
+        <w:numPr>
+          <w:ilvl w:val="0"/>
+          <w:numId w:val="6"/>
+        </w:numPr>
+        <w:spacing w:after="0"/>
+      </w:pPr>
+      <w:r>
+        <w:t>…</w:t>
+      </w:r>
+    </w:p>
+    <w:p>
+      <w:pPr>
+        <w:pStyle w:val="Prrafodelista"/>
+        <w:spacing w:after="0"/>
+      </w:pPr>
+    </w:p>
+    <w:p>
+      <w:pPr>
+        <w:spacing w:after="0"/>
+      </w:pPr>
     </w:p>
     <w:sectPr>
-      <w:footerReference w:type="default" r:id="rId20"/>
+      <w:footerReference w:type="default" r:id="rId42"/>
       <w:pgSz w:w="11906" w:h="16838"/>
       <w:pgMar w:top="1417" w:right="1701" w:bottom="1417" w:left="1701" w:header="708" w:footer="708" w:gutter="0"/>
       <w:pgNumType w:start="0"/>
@@ -2952,7 +3981,7 @@
   <w:abstractNum w:abstractNumId="0" w15:restartNumberingAfterBreak="0">
     <w:nsid w:val="1C006A52"/>
     <w:multiLevelType w:val="hybridMultilevel"/>
-    <w:tmpl w:val="CCD80D96"/>
+    <w:tmpl w:val="A5E83EB8"/>
     <w:lvl w:ilvl="0" w:tplc="0C0A0001">
       <w:start w:val="1"/>
       <w:numFmt w:val="bullet"/>
@@ -3063,9 +4092,9 @@
     </w:lvl>
   </w:abstractNum>
   <w:abstractNum w:abstractNumId="1" w15:restartNumberingAfterBreak="0">
-    <w:nsid w:val="20466362"/>
+    <w:nsid w:val="1DFB4E26"/>
     <w:multiLevelType w:val="hybridMultilevel"/>
-    <w:tmpl w:val="03B0DC76"/>
+    <w:tmpl w:val="4EF8EAFE"/>
     <w:lvl w:ilvl="0" w:tplc="0C0A0001">
       <w:start w:val="1"/>
       <w:numFmt w:val="bullet"/>
@@ -3176,9 +4205,9 @@
     </w:lvl>
   </w:abstractNum>
   <w:abstractNum w:abstractNumId="2" w15:restartNumberingAfterBreak="0">
-    <w:nsid w:val="4E7224DD"/>
+    <w:nsid w:val="20466362"/>
     <w:multiLevelType w:val="hybridMultilevel"/>
-    <w:tmpl w:val="F578B8EC"/>
+    <w:tmpl w:val="03B0DC76"/>
     <w:lvl w:ilvl="0" w:tplc="0C0A0001">
       <w:start w:val="1"/>
       <w:numFmt w:val="bullet"/>
@@ -3289,9 +4318,9 @@
     </w:lvl>
   </w:abstractNum>
   <w:abstractNum w:abstractNumId="3" w15:restartNumberingAfterBreak="0">
-    <w:nsid w:val="6C9F5639"/>
+    <w:nsid w:val="21BF6188"/>
     <w:multiLevelType w:val="hybridMultilevel"/>
-    <w:tmpl w:val="3EC2FA4E"/>
+    <w:tmpl w:val="BD783972"/>
     <w:lvl w:ilvl="0" w:tplc="0C0A0001">
       <w:start w:val="1"/>
       <w:numFmt w:val="bullet"/>
@@ -3401,17 +4430,249 @@
       </w:rPr>
     </w:lvl>
   </w:abstractNum>
+  <w:abstractNum w:abstractNumId="4" w15:restartNumberingAfterBreak="0">
+    <w:nsid w:val="4E7224DD"/>
+    <w:multiLevelType w:val="hybridMultilevel"/>
+    <w:tmpl w:val="F578B8EC"/>
+    <w:lvl w:ilvl="0" w:tplc="0C0A0001">
+      <w:start w:val="1"/>
+      <w:numFmt w:val="bullet"/>
+      <w:lvlText w:val=""/>
+      <w:lvlJc w:val="left"/>
+      <w:pPr>
+        <w:ind w:left="720" w:hanging="360"/>
+      </w:pPr>
+      <w:rPr>
+        <w:rFonts w:ascii="Symbol" w:hAnsi="Symbol" w:hint="default"/>
+      </w:rPr>
+    </w:lvl>
+    <w:lvl w:ilvl="1" w:tplc="0C0A0003" w:tentative="1">
+      <w:start w:val="1"/>
+      <w:numFmt w:val="bullet"/>
+      <w:lvlText w:val="o"/>
+      <w:lvlJc w:val="left"/>
+      <w:pPr>
+        <w:ind w:left="1440" w:hanging="360"/>
+      </w:pPr>
+      <w:rPr>
+        <w:rFonts w:ascii="Courier New" w:hAnsi="Courier New" w:cs="Courier New" w:hint="default"/>
+      </w:rPr>
+    </w:lvl>
+    <w:lvl w:ilvl="2" w:tplc="0C0A0005" w:tentative="1">
+      <w:start w:val="1"/>
+      <w:numFmt w:val="bullet"/>
+      <w:lvlText w:val=""/>
+      <w:lvlJc w:val="left"/>
+      <w:pPr>
+        <w:ind w:left="2160" w:hanging="360"/>
+      </w:pPr>
+      <w:rPr>
+        <w:rFonts w:ascii="Wingdings" w:hAnsi="Wingdings" w:hint="default"/>
+      </w:rPr>
+    </w:lvl>
+    <w:lvl w:ilvl="3" w:tplc="0C0A0001" w:tentative="1">
+      <w:start w:val="1"/>
+      <w:numFmt w:val="bullet"/>
+      <w:lvlText w:val=""/>
+      <w:lvlJc w:val="left"/>
+      <w:pPr>
+        <w:ind w:left="2880" w:hanging="360"/>
+      </w:pPr>
+      <w:rPr>
+        <w:rFonts w:ascii="Symbol" w:hAnsi="Symbol" w:hint="default"/>
+      </w:rPr>
+    </w:lvl>
+    <w:lvl w:ilvl="4" w:tplc="0C0A0003" w:tentative="1">
+      <w:start w:val="1"/>
+      <w:numFmt w:val="bullet"/>
+      <w:lvlText w:val="o"/>
+      <w:lvlJc w:val="left"/>
+      <w:pPr>
+        <w:ind w:left="3600" w:hanging="360"/>
+      </w:pPr>
+      <w:rPr>
+        <w:rFonts w:ascii="Courier New" w:hAnsi="Courier New" w:cs="Courier New" w:hint="default"/>
+      </w:rPr>
+    </w:lvl>
+    <w:lvl w:ilvl="5" w:tplc="0C0A0005" w:tentative="1">
+      <w:start w:val="1"/>
+      <w:numFmt w:val="bullet"/>
+      <w:lvlText w:val=""/>
+      <w:lvlJc w:val="left"/>
+      <w:pPr>
+        <w:ind w:left="4320" w:hanging="360"/>
+      </w:pPr>
+      <w:rPr>
+        <w:rFonts w:ascii="Wingdings" w:hAnsi="Wingdings" w:hint="default"/>
+      </w:rPr>
+    </w:lvl>
+    <w:lvl w:ilvl="6" w:tplc="0C0A0001" w:tentative="1">
+      <w:start w:val="1"/>
+      <w:numFmt w:val="bullet"/>
+      <w:lvlText w:val=""/>
+      <w:lvlJc w:val="left"/>
+      <w:pPr>
+        <w:ind w:left="5040" w:hanging="360"/>
+      </w:pPr>
+      <w:rPr>
+        <w:rFonts w:ascii="Symbol" w:hAnsi="Symbol" w:hint="default"/>
+      </w:rPr>
+    </w:lvl>
+    <w:lvl w:ilvl="7" w:tplc="0C0A0003" w:tentative="1">
+      <w:start w:val="1"/>
+      <w:numFmt w:val="bullet"/>
+      <w:lvlText w:val="o"/>
+      <w:lvlJc w:val="left"/>
+      <w:pPr>
+        <w:ind w:left="5760" w:hanging="360"/>
+      </w:pPr>
+      <w:rPr>
+        <w:rFonts w:ascii="Courier New" w:hAnsi="Courier New" w:cs="Courier New" w:hint="default"/>
+      </w:rPr>
+    </w:lvl>
+    <w:lvl w:ilvl="8" w:tplc="0C0A0005" w:tentative="1">
+      <w:start w:val="1"/>
+      <w:numFmt w:val="bullet"/>
+      <w:lvlText w:val=""/>
+      <w:lvlJc w:val="left"/>
+      <w:pPr>
+        <w:ind w:left="6480" w:hanging="360"/>
+      </w:pPr>
+      <w:rPr>
+        <w:rFonts w:ascii="Wingdings" w:hAnsi="Wingdings" w:hint="default"/>
+      </w:rPr>
+    </w:lvl>
+  </w:abstractNum>
+  <w:abstractNum w:abstractNumId="5" w15:restartNumberingAfterBreak="0">
+    <w:nsid w:val="6C9F5639"/>
+    <w:multiLevelType w:val="hybridMultilevel"/>
+    <w:tmpl w:val="3EC2FA4E"/>
+    <w:lvl w:ilvl="0" w:tplc="0C0A0001">
+      <w:start w:val="1"/>
+      <w:numFmt w:val="bullet"/>
+      <w:lvlText w:val=""/>
+      <w:lvlJc w:val="left"/>
+      <w:pPr>
+        <w:ind w:left="720" w:hanging="360"/>
+      </w:pPr>
+      <w:rPr>
+        <w:rFonts w:ascii="Symbol" w:hAnsi="Symbol" w:hint="default"/>
+      </w:rPr>
+    </w:lvl>
+    <w:lvl w:ilvl="1" w:tplc="0C0A0003" w:tentative="1">
+      <w:start w:val="1"/>
+      <w:numFmt w:val="bullet"/>
+      <w:lvlText w:val="o"/>
+      <w:lvlJc w:val="left"/>
+      <w:pPr>
+        <w:ind w:left="1440" w:hanging="360"/>
+      </w:pPr>
+      <w:rPr>
+        <w:rFonts w:ascii="Courier New" w:hAnsi="Courier New" w:cs="Courier New" w:hint="default"/>
+      </w:rPr>
+    </w:lvl>
+    <w:lvl w:ilvl="2" w:tplc="0C0A0005" w:tentative="1">
+      <w:start w:val="1"/>
+      <w:numFmt w:val="bullet"/>
+      <w:lvlText w:val=""/>
+      <w:lvlJc w:val="left"/>
+      <w:pPr>
+        <w:ind w:left="2160" w:hanging="360"/>
+      </w:pPr>
+      <w:rPr>
+        <w:rFonts w:ascii="Wingdings" w:hAnsi="Wingdings" w:hint="default"/>
+      </w:rPr>
+    </w:lvl>
+    <w:lvl w:ilvl="3" w:tplc="0C0A0001" w:tentative="1">
+      <w:start w:val="1"/>
+      <w:numFmt w:val="bullet"/>
+      <w:lvlText w:val=""/>
+      <w:lvlJc w:val="left"/>
+      <w:pPr>
+        <w:ind w:left="2880" w:hanging="360"/>
+      </w:pPr>
+      <w:rPr>
+        <w:rFonts w:ascii="Symbol" w:hAnsi="Symbol" w:hint="default"/>
+      </w:rPr>
+    </w:lvl>
+    <w:lvl w:ilvl="4" w:tplc="0C0A0003" w:tentative="1">
+      <w:start w:val="1"/>
+      <w:numFmt w:val="bullet"/>
+      <w:lvlText w:val="o"/>
+      <w:lvlJc w:val="left"/>
+      <w:pPr>
+        <w:ind w:left="3600" w:hanging="360"/>
+      </w:pPr>
+      <w:rPr>
+        <w:rFonts w:ascii="Courier New" w:hAnsi="Courier New" w:cs="Courier New" w:hint="default"/>
+      </w:rPr>
+    </w:lvl>
+    <w:lvl w:ilvl="5" w:tplc="0C0A0005" w:tentative="1">
+      <w:start w:val="1"/>
+      <w:numFmt w:val="bullet"/>
+      <w:lvlText w:val=""/>
+      <w:lvlJc w:val="left"/>
+      <w:pPr>
+        <w:ind w:left="4320" w:hanging="360"/>
+      </w:pPr>
+      <w:rPr>
+        <w:rFonts w:ascii="Wingdings" w:hAnsi="Wingdings" w:hint="default"/>
+      </w:rPr>
+    </w:lvl>
+    <w:lvl w:ilvl="6" w:tplc="0C0A0001" w:tentative="1">
+      <w:start w:val="1"/>
+      <w:numFmt w:val="bullet"/>
+      <w:lvlText w:val=""/>
+      <w:lvlJc w:val="left"/>
+      <w:pPr>
+        <w:ind w:left="5040" w:hanging="360"/>
+      </w:pPr>
+      <w:rPr>
+        <w:rFonts w:ascii="Symbol" w:hAnsi="Symbol" w:hint="default"/>
+      </w:rPr>
+    </w:lvl>
+    <w:lvl w:ilvl="7" w:tplc="0C0A0003" w:tentative="1">
+      <w:start w:val="1"/>
+      <w:numFmt w:val="bullet"/>
+      <w:lvlText w:val="o"/>
+      <w:lvlJc w:val="left"/>
+      <w:pPr>
+        <w:ind w:left="5760" w:hanging="360"/>
+      </w:pPr>
+      <w:rPr>
+        <w:rFonts w:ascii="Courier New" w:hAnsi="Courier New" w:cs="Courier New" w:hint="default"/>
+      </w:rPr>
+    </w:lvl>
+    <w:lvl w:ilvl="8" w:tplc="0C0A0005" w:tentative="1">
+      <w:start w:val="1"/>
+      <w:numFmt w:val="bullet"/>
+      <w:lvlText w:val=""/>
+      <w:lvlJc w:val="left"/>
+      <w:pPr>
+        <w:ind w:left="6480" w:hanging="360"/>
+      </w:pPr>
+      <w:rPr>
+        <w:rFonts w:ascii="Wingdings" w:hAnsi="Wingdings" w:hint="default"/>
+      </w:rPr>
+    </w:lvl>
+  </w:abstractNum>
   <w:num w:numId="1">
+    <w:abstractNumId w:val="4"/>
+  </w:num>
+  <w:num w:numId="2">
     <w:abstractNumId w:val="2"/>
   </w:num>
-  <w:num w:numId="2">
-    <w:abstractNumId w:val="1"/>
-  </w:num>
   <w:num w:numId="3">
-    <w:abstractNumId w:val="3"/>
+    <w:abstractNumId w:val="5"/>
   </w:num>
   <w:num w:numId="4">
     <w:abstractNumId w:val="0"/>
+  </w:num>
+  <w:num w:numId="5">
+    <w:abstractNumId w:val="3"/>
+  </w:num>
+  <w:num w:numId="6">
+    <w:abstractNumId w:val="1"/>
   </w:num>
 </w:numbering>
 </file>

</xml_diff>